<commit_message>
rockpictures and more script
</commit_message>
<xml_diff>
--- a/Script.docx
+++ b/Script.docx
@@ -1044,6 +1044,12 @@
         </w:rPr>
         <w:t>click on the block with your cursor</w:t>
       </w:r>
+      <w:r>
+        <w:rPr>
+          <w:rFonts w:ascii="Times New Roman" w:hAnsi="Times New Roman" w:cs="Times New Roman"/>
+        </w:rPr>
+        <w:t xml:space="preserve"> and hold to mine</w:t>
+      </w:r>
     </w:p>
     <w:p>
       <w:pPr>
@@ -1064,7 +1070,14 @@
           <w:rFonts w:ascii="Times New Roman" w:hAnsi="Times New Roman" w:cs="Times New Roman"/>
           <w:u w:val="single"/>
         </w:rPr>
-        <w:t>Level 2 Drill for cobalt</w:t>
+        <w:t xml:space="preserve">Level 2 Drill for </w:t>
+      </w:r>
+      <w:r>
+        <w:rPr>
+          <w:rFonts w:ascii="Times New Roman" w:hAnsi="Times New Roman" w:cs="Times New Roman"/>
+          <w:u w:val="single"/>
+        </w:rPr>
+        <w:t>metal</w:t>
       </w:r>
     </w:p>
     <w:p>

</xml_diff>